<commit_message>
Matematicas discretas imagen taller3
</commit_message>
<xml_diff>
--- a/Matematica Discreta/Taller 3 - Implementando computacionalmente fórmulas.docx
+++ b/Matematica Discreta/Taller 3 - Implementando computacionalmente fórmulas.docx
@@ -431,117 +431,326 @@
           <w:bCs/>
         </w:rPr>
         <w:lastRenderedPageBreak/>
-        <w:t>Dada la siguiente expresión matemática: 2 + 6 + 10 + . . .+ (término n-ésimo) = (suma de los n primeros términos) ...</w:t>
-      </w:r>
-    </w:p>
-    <w:p>
-      <w:pPr>
-        <w:rPr>
-          <w:b/>
-          <w:bCs/>
-        </w:rPr>
-      </w:pPr>
-    </w:p>
-    <w:p>
-      <w:pPr>
-        <w:rPr>
-          <w:b/>
-          <w:bCs/>
-        </w:rPr>
-      </w:pPr>
-      <w:r>
-        <w:rPr>
-          <w:b/>
-          <w:bCs/>
-        </w:rPr>
+        <w:t>Dada la siguiente expresión matemática: 2 + 6 + 10 + . . .+ (término n-</w:t>
+      </w:r>
+      <w:proofErr w:type="spellStart"/>
+      <w:r>
+        <w:rPr>
+          <w:b/>
+          <w:bCs/>
+        </w:rPr>
+        <w:t>ésimo</w:t>
+      </w:r>
+      <w:proofErr w:type="spellEnd"/>
+      <w:r>
+        <w:rPr>
+          <w:b/>
+          <w:bCs/>
+        </w:rPr>
+        <w:t>) = (suma de los n primeros términos) ...</w:t>
+      </w:r>
+    </w:p>
+    <w:p>
+      <w:pPr>
+        <w:rPr>
+          <w:b/>
+          <w:bCs/>
+        </w:rPr>
+      </w:pPr>
+      <w:r>
+        <w:rPr>
+          <w:noProof/>
+        </w:rPr>
+        <w:drawing>
+          <wp:anchor distT="0" distB="0" distL="114300" distR="114300" simplePos="0" relativeHeight="251658240" behindDoc="0" locked="0" layoutInCell="1" allowOverlap="1" wp14:anchorId="05A32354" wp14:editId="7E8B5F9A">
+            <wp:simplePos x="0" y="0"/>
+            <wp:positionH relativeFrom="margin">
+              <wp:align>left</wp:align>
+            </wp:positionH>
+            <wp:positionV relativeFrom="paragraph">
+              <wp:posOffset>8527</wp:posOffset>
+            </wp:positionV>
+            <wp:extent cx="4970145" cy="5427980"/>
+            <wp:effectExtent l="0" t="0" r="1905" b="1270"/>
+            <wp:wrapSquare wrapText="bothSides"/>
+            <wp:docPr id="1" name="Imagen 1"/>
+            <wp:cNvGraphicFramePr>
+              <a:graphicFrameLocks xmlns:a="http://schemas.openxmlformats.org/drawingml/2006/main" noChangeAspect="1"/>
+            </wp:cNvGraphicFramePr>
+            <a:graphic xmlns:a="http://schemas.openxmlformats.org/drawingml/2006/main">
+              <a:graphicData uri="http://schemas.openxmlformats.org/drawingml/2006/picture">
+                <pic:pic xmlns:pic="http://schemas.openxmlformats.org/drawingml/2006/picture">
+                  <pic:nvPicPr>
+                    <pic:cNvPr id="1" name="Imagen 1"/>
+                    <pic:cNvPicPr/>
+                  </pic:nvPicPr>
+                  <pic:blipFill rotWithShape="1">
+                    <a:blip r:embed="rId7" cstate="print">
+                      <a:extLst>
+                        <a:ext uri="{28A0092B-C50C-407E-A947-70E740481C1C}">
+                          <a14:useLocalDpi xmlns:a14="http://schemas.microsoft.com/office/drawing/2010/main" val="0"/>
+                        </a:ext>
+                      </a:extLst>
+                    </a:blip>
+                    <a:srcRect t="4489" b="13613"/>
+                    <a:stretch/>
+                  </pic:blipFill>
+                  <pic:spPr bwMode="auto">
+                    <a:xfrm>
+                      <a:off x="0" y="0"/>
+                      <a:ext cx="4970145" cy="5427980"/>
+                    </a:xfrm>
+                    <a:prstGeom prst="rect">
+                      <a:avLst/>
+                    </a:prstGeom>
+                    <a:ln>
+                      <a:noFill/>
+                    </a:ln>
+                    <a:extLst>
+                      <a:ext uri="{53640926-AAD7-44D8-BBD7-CCE9431645EC}">
+                        <a14:shadowObscured xmlns:a14="http://schemas.microsoft.com/office/drawing/2010/main"/>
+                      </a:ext>
+                    </a:extLst>
+                  </pic:spPr>
+                </pic:pic>
+              </a:graphicData>
+            </a:graphic>
+            <wp14:sizeRelH relativeFrom="margin">
+              <wp14:pctWidth>0</wp14:pctWidth>
+            </wp14:sizeRelH>
+            <wp14:sizeRelV relativeFrom="margin">
+              <wp14:pctHeight>0</wp14:pctHeight>
+            </wp14:sizeRelV>
+          </wp:anchor>
+        </w:drawing>
+      </w:r>
+    </w:p>
+    <w:p>
+      <w:pPr>
+        <w:rPr>
+          <w:b/>
+          <w:bCs/>
+        </w:rPr>
+      </w:pPr>
+    </w:p>
+    <w:p>
+      <w:pPr>
+        <w:rPr>
+          <w:b/>
+          <w:bCs/>
+        </w:rPr>
+      </w:pPr>
+    </w:p>
+    <w:p>
+      <w:pPr>
+        <w:rPr>
+          <w:b/>
+          <w:bCs/>
+        </w:rPr>
+      </w:pPr>
+    </w:p>
+    <w:p>
+      <w:pPr>
+        <w:rPr>
+          <w:b/>
+          <w:bCs/>
+        </w:rPr>
+      </w:pPr>
+    </w:p>
+    <w:p>
+      <w:pPr>
+        <w:rPr>
+          <w:b/>
+          <w:bCs/>
+        </w:rPr>
+      </w:pPr>
+    </w:p>
+    <w:p>
+      <w:pPr>
+        <w:rPr>
+          <w:b/>
+          <w:bCs/>
+        </w:rPr>
+      </w:pPr>
+    </w:p>
+    <w:p>
+      <w:pPr>
+        <w:rPr>
+          <w:b/>
+          <w:bCs/>
+        </w:rPr>
+      </w:pPr>
+    </w:p>
+    <w:p>
+      <w:pPr>
+        <w:rPr>
+          <w:b/>
+          <w:bCs/>
+        </w:rPr>
+      </w:pPr>
+    </w:p>
+    <w:p>
+      <w:pPr>
+        <w:rPr>
+          <w:b/>
+          <w:bCs/>
+        </w:rPr>
+      </w:pPr>
+    </w:p>
+    <w:p>
+      <w:pPr>
+        <w:rPr>
+          <w:b/>
+          <w:bCs/>
+        </w:rPr>
+      </w:pPr>
+    </w:p>
+    <w:p>
+      <w:pPr>
+        <w:rPr>
+          <w:b/>
+          <w:bCs/>
+        </w:rPr>
+      </w:pPr>
+    </w:p>
+    <w:p>
+      <w:pPr>
+        <w:rPr>
+          <w:b/>
+          <w:bCs/>
+        </w:rPr>
+      </w:pPr>
+    </w:p>
+    <w:p>
+      <w:pPr>
+        <w:rPr>
+          <w:b/>
+          <w:bCs/>
+        </w:rPr>
+      </w:pPr>
+    </w:p>
+    <w:p>
+      <w:pPr>
+        <w:rPr>
+          <w:b/>
+          <w:bCs/>
+        </w:rPr>
+      </w:pPr>
+    </w:p>
+    <w:p>
+      <w:pPr>
+        <w:rPr>
+          <w:b/>
+          <w:bCs/>
+        </w:rPr>
+      </w:pPr>
+    </w:p>
+    <w:p>
+      <w:pPr>
+        <w:rPr>
+          <w:b/>
+          <w:bCs/>
+        </w:rPr>
+      </w:pPr>
+    </w:p>
+    <w:p>
+      <w:pPr>
+        <w:rPr>
+          <w:b/>
+          <w:bCs/>
+        </w:rPr>
+      </w:pPr>
+    </w:p>
+    <w:p>
+      <w:pPr>
+        <w:rPr>
+          <w:b/>
+          <w:bCs/>
+        </w:rPr>
+      </w:pPr>
+    </w:p>
+    <w:p>
+      <w:pPr>
+        <w:rPr>
+          <w:b/>
+          <w:bCs/>
+        </w:rPr>
+      </w:pPr>
+    </w:p>
+    <w:p>
+      <w:pPr>
+        <w:rPr>
+          <w:b/>
+          <w:bCs/>
+        </w:rPr>
+      </w:pPr>
+    </w:p>
+    <w:p>
+      <w:pPr>
+        <w:rPr>
+          <w:b/>
+          <w:bCs/>
+        </w:rPr>
+      </w:pPr>
+    </w:p>
+    <w:p>
+      <w:pPr>
+        <w:rPr>
+          <w:b/>
+          <w:bCs/>
+        </w:rPr>
+      </w:pPr>
+    </w:p>
+    <w:p>
+      <w:pPr>
+        <w:rPr>
+          <w:b/>
+          <w:bCs/>
+        </w:rPr>
+      </w:pPr>
+    </w:p>
+    <w:p>
+      <w:pPr>
+        <w:rPr>
+          <w:b/>
+          <w:bCs/>
+        </w:rPr>
+      </w:pPr>
+    </w:p>
+    <w:p>
+      <w:pPr>
+        <w:rPr>
+          <w:b/>
+          <w:bCs/>
+        </w:rPr>
+      </w:pPr>
+    </w:p>
+    <w:p>
+      <w:pPr>
+        <w:rPr>
+          <w:b/>
+          <w:bCs/>
+        </w:rPr>
+      </w:pPr>
+    </w:p>
+    <w:p>
+      <w:pPr>
+        <w:rPr>
+          <w:b/>
+          <w:bCs/>
+        </w:rPr>
+      </w:pPr>
+      <w:r>
+        <w:rPr>
+          <w:b/>
+          <w:bCs/>
+        </w:rPr>
+        <w:lastRenderedPageBreak/>
         <w:t>1. Diseña un seudocódigo para generar los términos de esa expresión de manera secuencial.</w:t>
       </w:r>
     </w:p>
-    <w:p>
-      <w:r>
-        <w:t>2</w:t>
-      </w:r>
-      <w:r>
-        <w:t xml:space="preserve"> = Termino </w:t>
-      </w:r>
-    </w:p>
-    <w:p>
-      <w:r>
-        <w:t>4= d : distancia o diferencia entre términos</w:t>
-      </w:r>
-    </w:p>
-    <w:p>
-      <w:r>
-        <w:t>K= Siguiente termino T11 T2, T3 … tn-ésimo</w:t>
-      </w:r>
-    </w:p>
-    <w:p>
-      <w:pPr>
-        <w:rPr>
-          <w:b/>
-          <w:bCs/>
-        </w:rPr>
-      </w:pPr>
-      <w:r>
-        <w:rPr>
-          <w:b/>
-          <w:bCs/>
-        </w:rPr>
-        <w:t>Explicita:</w:t>
-      </w:r>
-    </w:p>
-    <w:p>
-      <w:r>
-        <w:t xml:space="preserve">ak = 2 + d(k-1)                                        ak = 2+d)k+1)                           </w:t>
-      </w:r>
-    </w:p>
-    <w:p>
-      <w:r>
-        <w:t>a1 = 2+4(1-1)                                         a2 = 2+ 4 (2-1)</w:t>
-      </w:r>
-    </w:p>
-    <w:p>
-      <w:r>
-        <w:t>a1 = 2+4(0)                                            a2 = 2+4(1)</w:t>
-      </w:r>
-    </w:p>
-    <w:p>
-      <w:r>
-        <w:t>a1 = 2   Termino # 1                              a2 = 6</w:t>
-      </w:r>
-    </w:p>
     <w:p/>
     <w:p>
-      <w:r>
-        <w:t xml:space="preserve">ak = 2+d(k-1) </w:t>
-      </w:r>
-    </w:p>
-    <w:p>
-      <w:r>
-        <w:t>a3 =  2+ 4 (3-1)</w:t>
-      </w:r>
-    </w:p>
-    <w:p>
-      <w:r>
-        <w:t>a3 = 2+4(2)</w:t>
-      </w:r>
-    </w:p>
-    <w:p>
-      <w:r>
-        <w:t xml:space="preserve">a3 = 10   </w:t>
-      </w:r>
-    </w:p>
-    <w:p>
-      <w:r>
-        <w:t>Formula explicita ak = 2+4(k-1)</w:t>
-      </w:r>
-    </w:p>
-    <w:p>
-      <w:r>
-        <w:t>Formula de revisión : ak = ak-1 +4</w:t>
-      </w:r>
-    </w:p>
-    <w:p>
       <w:pPr>
         <w:rPr>
           <w:b/>
@@ -558,8 +767,13 @@
     </w:p>
     <w:p>
       <w:r>
-        <w:t>Algoritmo GenerarSecuencial</w:t>
-      </w:r>
+        <w:t xml:space="preserve">Algoritmo </w:t>
+      </w:r>
+      <w:proofErr w:type="spellStart"/>
+      <w:r>
+        <w:t>GenerarSecuencial</w:t>
+      </w:r>
+      <w:proofErr w:type="spellEnd"/>
     </w:p>
     <w:p>
       <w:r>
@@ -616,8 +830,161 @@
           <w:b/>
           <w:bCs/>
         </w:rPr>
+        <w:t>2. Diseña un seudocódigo para generar los términos de esa expresión de manera recursiva.</w:t>
+      </w:r>
+    </w:p>
+    <w:p>
+      <w:pPr>
+        <w:rPr>
+          <w:b/>
+          <w:bCs/>
+        </w:rPr>
+      </w:pPr>
+      <w:r>
+        <w:rPr>
+          <w:b/>
+          <w:bCs/>
+        </w:rPr>
+        <w:t>R/</w:t>
+      </w:r>
+    </w:p>
+    <w:p>
+      <w:r>
+        <w:t xml:space="preserve">Función </w:t>
+      </w:r>
+      <w:proofErr w:type="spellStart"/>
+      <w:r>
+        <w:t>GenerarRecursivo</w:t>
+      </w:r>
+      <w:proofErr w:type="spellEnd"/>
+      <w:r>
+        <w:t>(i)</w:t>
+      </w:r>
+    </w:p>
+    <w:p>
+      <w:r>
+        <w:t xml:space="preserve">    Si i == 1 entonces</w:t>
+      </w:r>
+    </w:p>
+    <w:p>
+      <w:r>
+        <w:t xml:space="preserve">        retornar 2</w:t>
+      </w:r>
+    </w:p>
+    <w:p>
+      <w:r>
+        <w:t xml:space="preserve">    Sino</w:t>
+      </w:r>
+    </w:p>
+    <w:p>
+      <w:r>
+        <w:t xml:space="preserve">        retornar </w:t>
+      </w:r>
+      <w:proofErr w:type="spellStart"/>
+      <w:r>
+        <w:t>GenerarRecursivo</w:t>
+      </w:r>
+      <w:proofErr w:type="spellEnd"/>
+      <w:r>
+        <w:t>(i - 1) + 4</w:t>
+      </w:r>
+    </w:p>
+    <w:p>
+      <w:r>
+        <w:t>Fin Función</w:t>
+      </w:r>
+    </w:p>
+    <w:p>
+      <w:r>
+        <w:t xml:space="preserve">Algoritmo </w:t>
+      </w:r>
+      <w:proofErr w:type="spellStart"/>
+      <w:r>
+        <w:t>GenerarRecursivoSecuencia</w:t>
+      </w:r>
+      <w:proofErr w:type="spellEnd"/>
+    </w:p>
+    <w:p>
+      <w:r>
+        <w:t xml:space="preserve">    Entrada: n (número de términos)</w:t>
+      </w:r>
+    </w:p>
+    <w:p>
+      <w:r>
+        <w:t xml:space="preserve">    Salida: términos de la secuencia</w:t>
+      </w:r>
+    </w:p>
+    <w:p>
+      <w:r>
+        <w:t xml:space="preserve">    Para i desde 1 hasta n hacer</w:t>
+      </w:r>
+    </w:p>
+    <w:p>
+      <w:r>
+        <w:t xml:space="preserve">        término = </w:t>
+      </w:r>
+      <w:proofErr w:type="spellStart"/>
+      <w:r>
+        <w:t>GenerarRecursivo</w:t>
+      </w:r>
+      <w:proofErr w:type="spellEnd"/>
+      <w:r>
+        <w:t>(i)</w:t>
+      </w:r>
+    </w:p>
+    <w:p>
+      <w:r>
+        <w:t xml:space="preserve">        imprimir término</w:t>
+      </w:r>
+    </w:p>
+    <w:p>
+      <w:r>
+        <w:t xml:space="preserve">    Fin Para</w:t>
+      </w:r>
+    </w:p>
+    <w:p>
+      <w:r>
+        <w:t>Fin Algoritmo</w:t>
+      </w:r>
+    </w:p>
+    <w:p>
+      <w:pPr>
+        <w:rPr>
+          <w:b/>
+          <w:bCs/>
+        </w:rPr>
+      </w:pPr>
+    </w:p>
+    <w:p>
+      <w:pPr>
+        <w:rPr>
+          <w:b/>
+          <w:bCs/>
+        </w:rPr>
+      </w:pPr>
+      <w:r>
+        <w:rPr>
+          <w:b/>
+          <w:bCs/>
+        </w:rPr>
         <w:lastRenderedPageBreak/>
-        <w:t>2. Diseña un seudocódigo para generar los términos de esa expresión de manera recursiva.</w:t>
+        <w:t>3. Diseña un seudocódigo para generar los términos con una fórmula o Solución en Forma Cerrada (SFC) que representa el término n-</w:t>
+      </w:r>
+      <w:proofErr w:type="spellStart"/>
+      <w:r>
+        <w:rPr>
+          <w:b/>
+          <w:bCs/>
+        </w:rPr>
+        <w:t>ésimo</w:t>
+      </w:r>
+      <w:proofErr w:type="spellEnd"/>
+      <w:r>
+        <w:rPr>
+          <w:b/>
+          <w:bCs/>
+        </w:rPr>
+        <w:t xml:space="preserve"> de la secuencia.</w:t>
       </w:r>
     </w:p>
     <w:p>
@@ -634,15 +1001,246 @@
         </w:rPr>
         <w:t>R/</w:t>
       </w:r>
-    </w:p>
-    <w:p>
-      <w:r>
-        <w:t>Función GenerarRecursivo(i)</w:t>
-      </w:r>
-    </w:p>
-    <w:p>
-      <w:r>
-        <w:t xml:space="preserve">    Si i == 1 entonces</w:t>
+      <w:r>
+        <w:rPr>
+          <w:b/>
+          <w:bCs/>
+        </w:rPr>
+        <w:t xml:space="preserve"> </w:t>
+      </w:r>
+      <w:r>
+        <w:rPr>
+          <w:rFonts w:ascii="Cambria Math" w:hAnsi="Cambria Math" w:cs="Cambria Math"/>
+          <w:b/>
+          <w:bCs/>
+        </w:rPr>
+        <w:t>𝑎𝑛</w:t>
+      </w:r>
+      <w:r>
+        <w:rPr>
+          <w:b/>
+          <w:bCs/>
+        </w:rPr>
+        <w:t xml:space="preserve"> </w:t>
+      </w:r>
+      <w:r>
+        <w:rPr>
+          <w:b/>
+          <w:bCs/>
+        </w:rPr>
+        <w:t>=2+(</w:t>
+      </w:r>
+      <w:r>
+        <w:rPr>
+          <w:rFonts w:ascii="Cambria Math" w:hAnsi="Cambria Math" w:cs="Cambria Math"/>
+          <w:b/>
+          <w:bCs/>
+        </w:rPr>
+        <w:t>𝑛</w:t>
+      </w:r>
+      <w:r>
+        <w:rPr>
+          <w:b/>
+          <w:bCs/>
+        </w:rPr>
+        <w:t>−1)</w:t>
+      </w:r>
+      <w:r>
+        <w:rPr>
+          <w:rFonts w:ascii="Cambria Math" w:hAnsi="Cambria Math" w:cs="Cambria Math"/>
+          <w:b/>
+          <w:bCs/>
+        </w:rPr>
+        <w:t>∗</w:t>
+      </w:r>
+      <w:r>
+        <w:rPr>
+          <w:b/>
+          <w:bCs/>
+        </w:rPr>
+        <w:t>4an</w:t>
+      </w:r>
+      <w:r>
+        <w:rPr>
+          <w:b/>
+          <w:bCs/>
+        </w:rPr>
+        <w:t xml:space="preserve"> </w:t>
+      </w:r>
+      <w:r>
+        <w:rPr>
+          <w:b/>
+          <w:bCs/>
+        </w:rPr>
+        <w:t>=2+(n−1)</w:t>
+      </w:r>
+      <w:r>
+        <w:rPr>
+          <w:rFonts w:ascii="Cambria Math" w:hAnsi="Cambria Math" w:cs="Cambria Math"/>
+          <w:b/>
+          <w:bCs/>
+        </w:rPr>
+        <w:t>∗</w:t>
+      </w:r>
+      <w:r>
+        <w:rPr>
+          <w:b/>
+          <w:bCs/>
+        </w:rPr>
+        <w:t>4.</w:t>
+      </w:r>
+    </w:p>
+    <w:p>
+      <w:r>
+        <w:t xml:space="preserve">Algoritmo </w:t>
+      </w:r>
+      <w:proofErr w:type="spellStart"/>
+      <w:r>
+        <w:t>GenerarSFC</w:t>
+      </w:r>
+      <w:proofErr w:type="spellEnd"/>
+    </w:p>
+    <w:p>
+      <w:r>
+        <w:t xml:space="preserve">    Entrada: n (número de términos)</w:t>
+      </w:r>
+    </w:p>
+    <w:p>
+      <w:r>
+        <w:t xml:space="preserve">    Salida: términos de la secuencia</w:t>
+      </w:r>
+    </w:p>
+    <w:p>
+      <w:r>
+        <w:t xml:space="preserve">    Para i desde 1 hasta n hacer</w:t>
+      </w:r>
+    </w:p>
+    <w:p>
+      <w:r>
+        <w:t xml:space="preserve">        término = 2 + (i - 1) * 4</w:t>
+      </w:r>
+    </w:p>
+    <w:p>
+      <w:r>
+        <w:t xml:space="preserve">        imprimir término</w:t>
+      </w:r>
+    </w:p>
+    <w:p>
+      <w:r>
+        <w:t xml:space="preserve">    Fin Para</w:t>
+      </w:r>
+    </w:p>
+    <w:p>
+      <w:r>
+        <w:t>Fin Algoritmo</w:t>
+      </w:r>
+    </w:p>
+    <w:p>
+      <w:pPr>
+        <w:rPr>
+          <w:b/>
+          <w:bCs/>
+        </w:rPr>
+      </w:pPr>
+      <w:r>
+        <w:rPr>
+          <w:b/>
+          <w:bCs/>
+        </w:rPr>
+        <w:t>4. Diseña un seudocódigo para calcular la suma de los n primeros términos (Tres formas, secuencial, recursiva y SFC).</w:t>
+      </w:r>
+    </w:p>
+    <w:p>
+      <w:pPr>
+        <w:rPr>
+          <w:b/>
+          <w:bCs/>
+        </w:rPr>
+      </w:pPr>
+      <w:r>
+        <w:rPr>
+          <w:b/>
+          <w:bCs/>
+        </w:rPr>
+        <w:t>R/</w:t>
+      </w:r>
+    </w:p>
+    <w:p>
+      <w:r>
+        <w:t xml:space="preserve">Algoritmo </w:t>
+      </w:r>
+      <w:proofErr w:type="spellStart"/>
+      <w:r>
+        <w:t>SumaSecuencial</w:t>
+      </w:r>
+      <w:proofErr w:type="spellEnd"/>
+    </w:p>
+    <w:p>
+      <w:r>
+        <w:t xml:space="preserve">    Entrada: n (número de términos)</w:t>
+      </w:r>
+    </w:p>
+    <w:p>
+      <w:r>
+        <w:t xml:space="preserve">    Salida: suma de los n términos</w:t>
+      </w:r>
+    </w:p>
+    <w:p>
+      <w:r>
+        <w:t xml:space="preserve">    suma = 0</w:t>
+      </w:r>
+    </w:p>
+    <w:p>
+      <w:r>
+        <w:t xml:space="preserve">    Para i desde 1 hasta n hacer</w:t>
+      </w:r>
+    </w:p>
+    <w:p>
+      <w:r>
+        <w:t xml:space="preserve">        término = 2 + (i - 1) * 4</w:t>
+      </w:r>
+    </w:p>
+    <w:p>
+      <w:r>
+        <w:t xml:space="preserve">        suma = suma + término</w:t>
+      </w:r>
+    </w:p>
+    <w:p>
+      <w:r>
+        <w:t xml:space="preserve">    Fin Para</w:t>
+      </w:r>
+    </w:p>
+    <w:p>
+      <w:r>
+        <w:t xml:space="preserve">    retornar suma</w:t>
+      </w:r>
+    </w:p>
+    <w:p>
+      <w:r>
+        <w:t>Fin Algoritmo</w:t>
+      </w:r>
+    </w:p>
+    <w:p>
+      <w:r>
+        <w:t>Forma recursiva</w:t>
+      </w:r>
+    </w:p>
+    <w:p>
+      <w:r>
+        <w:t xml:space="preserve">Función </w:t>
+      </w:r>
+      <w:proofErr w:type="spellStart"/>
+      <w:r>
+        <w:t>SumaRecursiva</w:t>
+      </w:r>
+      <w:proofErr w:type="spellEnd"/>
+      <w:r>
+        <w:t>(n)</w:t>
+      </w:r>
+    </w:p>
+    <w:p>
+      <w:r>
+        <w:t xml:space="preserve">    Si n == 1 entonces</w:t>
       </w:r>
     </w:p>
     <w:p>
@@ -657,7 +1255,16 @@
     </w:p>
     <w:p>
       <w:r>
-        <w:t xml:space="preserve">        retornar GenerarRecursivo(i - 1) + 4</w:t>
+        <w:lastRenderedPageBreak/>
+        <w:t xml:space="preserve">        retornar (2 + (n - 1) * 4) + </w:t>
+      </w:r>
+      <w:proofErr w:type="spellStart"/>
+      <w:r>
+        <w:t>SumaRecursiva</w:t>
+      </w:r>
+      <w:proofErr w:type="spellEnd"/>
+      <w:r>
+        <w:t>(n - 1)</w:t>
       </w:r>
     </w:p>
     <w:p>
@@ -667,8 +1274,18 @@
     </w:p>
     <w:p>
       <w:r>
-        <w:t>Algoritmo GenerarRecursivoSecuencia</w:t>
-      </w:r>
+        <w:t>Solución en Forma Cerrada (SFC)</w:t>
+      </w:r>
+    </w:p>
+    <w:p>
+      <w:r>
+        <w:t xml:space="preserve">Algoritmo </w:t>
+      </w:r>
+      <w:proofErr w:type="spellStart"/>
+      <w:r>
+        <w:t>SumaSFC</w:t>
+      </w:r>
+      <w:proofErr w:type="spellEnd"/>
     </w:p>
     <w:p>
       <w:r>
@@ -677,27 +1294,17 @@
     </w:p>
     <w:p>
       <w:r>
-        <w:t xml:space="preserve">    Salida: términos de la secuencia</w:t>
-      </w:r>
-    </w:p>
-    <w:p>
-      <w:r>
-        <w:t xml:space="preserve">    Para i desde 1 hasta n hacer</w:t>
-      </w:r>
-    </w:p>
-    <w:p>
-      <w:r>
-        <w:t xml:space="preserve">        término = GenerarRecursivo(i)</w:t>
-      </w:r>
-    </w:p>
-    <w:p>
-      <w:r>
-        <w:t xml:space="preserve">        imprimir término</w:t>
-      </w:r>
-    </w:p>
-    <w:p>
-      <w:r>
-        <w:t xml:space="preserve">    Fin Para</w:t>
+        <w:t xml:space="preserve">    Salida: suma de los n términos</w:t>
+      </w:r>
+    </w:p>
+    <w:p>
+      <w:r>
+        <w:t xml:space="preserve">    suma = 2 * n * n</w:t>
+      </w:r>
+    </w:p>
+    <w:p>
+      <w:r>
+        <w:t xml:space="preserve">    retornar suma</w:t>
       </w:r>
     </w:p>
     <w:p>
@@ -725,325 +1332,23 @@
           <w:b/>
           <w:bCs/>
         </w:rPr>
-        <w:t>3. Diseña un seudocódigo para generar los términos con una fórmula o Solución en Forma Cerrada (SFC) que representa el término n-ésimo de la secuencia.</w:t>
-      </w:r>
-    </w:p>
-    <w:p>
-      <w:pPr>
-        <w:rPr>
-          <w:b/>
-          <w:bCs/>
-        </w:rPr>
-      </w:pPr>
-      <w:r>
-        <w:rPr>
-          <w:b/>
-          <w:bCs/>
-        </w:rPr>
-        <w:t>R/</w:t>
-      </w:r>
-      <w:r>
-        <w:rPr>
-          <w:b/>
-          <w:bCs/>
-        </w:rPr>
-        <w:t xml:space="preserve"> </w:t>
-      </w:r>
-      <w:r>
-        <w:rPr>
-          <w:rFonts w:ascii="Cambria Math" w:hAnsi="Cambria Math" w:cs="Cambria Math"/>
-          <w:b/>
-          <w:bCs/>
-        </w:rPr>
-        <w:t>𝑎𝑛</w:t>
-      </w:r>
-      <w:r>
-        <w:rPr>
-          <w:b/>
-          <w:bCs/>
-        </w:rPr>
-        <w:t xml:space="preserve"> </w:t>
-      </w:r>
-      <w:r>
-        <w:rPr>
-          <w:b/>
-          <w:bCs/>
-        </w:rPr>
-        <w:t>=2+(</w:t>
-      </w:r>
-      <w:r>
-        <w:rPr>
-          <w:rFonts w:ascii="Cambria Math" w:hAnsi="Cambria Math" w:cs="Cambria Math"/>
-          <w:b/>
-          <w:bCs/>
-        </w:rPr>
-        <w:t>𝑛</w:t>
-      </w:r>
-      <w:r>
-        <w:rPr>
-          <w:b/>
-          <w:bCs/>
-        </w:rPr>
-        <w:t>−1)</w:t>
-      </w:r>
-      <w:r>
-        <w:rPr>
-          <w:rFonts w:ascii="Cambria Math" w:hAnsi="Cambria Math" w:cs="Cambria Math"/>
-          <w:b/>
-          <w:bCs/>
-        </w:rPr>
-        <w:t>∗</w:t>
-      </w:r>
-      <w:r>
-        <w:rPr>
-          <w:b/>
-          <w:bCs/>
-        </w:rPr>
-        <w:t>4an</w:t>
-      </w:r>
-      <w:r>
-        <w:rPr>
-          <w:b/>
-          <w:bCs/>
-        </w:rPr>
-        <w:t xml:space="preserve"> </w:t>
-      </w:r>
-      <w:r>
-        <w:rPr>
-          <w:b/>
-          <w:bCs/>
-        </w:rPr>
-        <w:t>=2+(n−1)</w:t>
-      </w:r>
-      <w:r>
-        <w:rPr>
-          <w:rFonts w:ascii="Cambria Math" w:hAnsi="Cambria Math" w:cs="Cambria Math"/>
-          <w:b/>
-          <w:bCs/>
-        </w:rPr>
-        <w:t>∗</w:t>
-      </w:r>
-      <w:r>
-        <w:rPr>
-          <w:b/>
-          <w:bCs/>
-        </w:rPr>
-        <w:t>4.</w:t>
-      </w:r>
-    </w:p>
-    <w:p>
-      <w:r>
-        <w:t>Algoritmo GenerarSFC</w:t>
-      </w:r>
-    </w:p>
-    <w:p>
-      <w:r>
-        <w:t xml:space="preserve">    Entrada: n (número de términos)</w:t>
-      </w:r>
-    </w:p>
-    <w:p>
-      <w:r>
-        <w:t xml:space="preserve">    Salida: términos de la secuencia</w:t>
-      </w:r>
-    </w:p>
-    <w:p>
-      <w:r>
-        <w:t xml:space="preserve">    Para i desde 1 hasta n hacer</w:t>
-      </w:r>
-    </w:p>
-    <w:p>
-      <w:r>
-        <w:t xml:space="preserve">        término = 2 + (i - 1) * 4</w:t>
-      </w:r>
-    </w:p>
-    <w:p>
-      <w:r>
-        <w:t xml:space="preserve">        imprimir término</w:t>
-      </w:r>
-    </w:p>
-    <w:p>
-      <w:r>
-        <w:t xml:space="preserve">    Fin Para</w:t>
-      </w:r>
-    </w:p>
-    <w:p>
-      <w:r>
-        <w:t>Fin Algoritmo</w:t>
-      </w:r>
-    </w:p>
-    <w:p>
-      <w:pPr>
-        <w:rPr>
-          <w:b/>
-          <w:bCs/>
-        </w:rPr>
-      </w:pPr>
-      <w:r>
-        <w:rPr>
-          <w:b/>
-          <w:bCs/>
-        </w:rPr>
-        <w:lastRenderedPageBreak/>
-        <w:t>4. Diseña un seudocódigo para calcular la suma de los n primeros términos (Tres formas, secuencial, recursiva y SFC).</w:t>
-      </w:r>
-    </w:p>
-    <w:p>
-      <w:pPr>
-        <w:rPr>
-          <w:b/>
-          <w:bCs/>
-        </w:rPr>
-      </w:pPr>
-      <w:r>
-        <w:rPr>
-          <w:b/>
-          <w:bCs/>
-        </w:rPr>
-        <w:t>R/</w:t>
-      </w:r>
-    </w:p>
-    <w:p>
-      <w:r>
-        <w:t>Algoritmo SumaSecuencial</w:t>
-      </w:r>
-    </w:p>
-    <w:p>
-      <w:r>
-        <w:t xml:space="preserve">    Entrada: n (número de términos)</w:t>
-      </w:r>
-    </w:p>
-    <w:p>
-      <w:r>
-        <w:t xml:space="preserve">    Salida: suma de los n términos</w:t>
-      </w:r>
-    </w:p>
-    <w:p>
-      <w:r>
-        <w:t xml:space="preserve">    suma = 0</w:t>
-      </w:r>
-    </w:p>
-    <w:p>
-      <w:r>
-        <w:t xml:space="preserve">    Para i desde 1 hasta n hacer</w:t>
-      </w:r>
-    </w:p>
-    <w:p>
-      <w:r>
-        <w:t xml:space="preserve">        término = 2 + (i - 1) * 4</w:t>
-      </w:r>
-    </w:p>
-    <w:p>
-      <w:r>
-        <w:t xml:space="preserve">        suma = suma + término</w:t>
-      </w:r>
-    </w:p>
-    <w:p>
-      <w:r>
-        <w:t xml:space="preserve">    Fin Para</w:t>
-      </w:r>
-    </w:p>
-    <w:p>
-      <w:r>
-        <w:t xml:space="preserve">    retornar suma</w:t>
-      </w:r>
-    </w:p>
-    <w:p>
-      <w:r>
-        <w:t>Fin Algoritmo</w:t>
-      </w:r>
-    </w:p>
-    <w:p>
-      <w:r>
-        <w:t>Forma recursiva</w:t>
-      </w:r>
-    </w:p>
-    <w:p>
-      <w:r>
-        <w:t>Función SumaRecursiva(n)</w:t>
-      </w:r>
-    </w:p>
-    <w:p>
-      <w:r>
-        <w:t xml:space="preserve">    Si n == 1 entonces</w:t>
-      </w:r>
-    </w:p>
-    <w:p>
-      <w:r>
-        <w:t xml:space="preserve">        retornar 2</w:t>
-      </w:r>
-    </w:p>
-    <w:p>
-      <w:r>
-        <w:t xml:space="preserve">    Sino</w:t>
-      </w:r>
-    </w:p>
-    <w:p>
-      <w:r>
-        <w:t xml:space="preserve">        retornar (2 + (n - 1) * 4) + SumaRecursiva(n - 1)</w:t>
-      </w:r>
-    </w:p>
-    <w:p>
-      <w:r>
-        <w:t>Fin Función</w:t>
-      </w:r>
-    </w:p>
-    <w:p>
-      <w:r>
-        <w:t>Solución en Forma Cerrada (SFC)</w:t>
-      </w:r>
-    </w:p>
-    <w:p>
-      <w:r>
-        <w:t>Algoritmo SumaSFC</w:t>
-      </w:r>
-    </w:p>
-    <w:p>
-      <w:r>
-        <w:t xml:space="preserve">    Entrada: n (número de términos)</w:t>
-      </w:r>
-    </w:p>
-    <w:p>
-      <w:r>
-        <w:t xml:space="preserve">    Salida: suma de los n términos</w:t>
-      </w:r>
-    </w:p>
-    <w:p>
-      <w:r>
-        <w:t xml:space="preserve">    suma = 2 * n * n</w:t>
-      </w:r>
-    </w:p>
-    <w:p>
-      <w:r>
-        <w:t xml:space="preserve">    retornar suma</w:t>
-      </w:r>
-    </w:p>
-    <w:p>
-      <w:r>
-        <w:t>Fin Algoritmo</w:t>
-      </w:r>
-    </w:p>
-    <w:p>
-      <w:pPr>
-        <w:rPr>
-          <w:b/>
-          <w:bCs/>
-        </w:rPr>
-      </w:pPr>
-    </w:p>
-    <w:p>
-      <w:pPr>
-        <w:rPr>
-          <w:b/>
-          <w:bCs/>
-        </w:rPr>
-      </w:pPr>
-      <w:r>
-        <w:rPr>
-          <w:b/>
-          <w:bCs/>
-        </w:rPr>
-        <w:lastRenderedPageBreak/>
-        <w:t>5. Determinar el termino n-ésimo de la secuencia y la SFC de la suma (esto es, una fórmula del resultado de la suma, usar el principio de inducción matemática para validar la formula completa).</w:t>
+        <w:t>5. Determinar el termino n-</w:t>
+      </w:r>
+      <w:proofErr w:type="spellStart"/>
+      <w:r>
+        <w:rPr>
+          <w:b/>
+          <w:bCs/>
+        </w:rPr>
+        <w:t>ésimo</w:t>
+      </w:r>
+      <w:proofErr w:type="spellEnd"/>
+      <w:r>
+        <w:rPr>
+          <w:b/>
+          <w:bCs/>
+        </w:rPr>
+        <w:t xml:space="preserve"> de la secuencia y la SFC de la suma (esto es, una fórmula del resultado de la suma, usar el principio de inducción matemática para validar la formula completa).</w:t>
       </w:r>
     </w:p>
     <w:p>
@@ -1150,20 +1455,82 @@
         <w:t>𝑛</w:t>
       </w:r>
       <w:r>
+        <w:t xml:space="preserve"> =</w:t>
+      </w:r>
+      <w:proofErr w:type="gramStart"/>
+      <w:r>
+        <w:t>1  n</w:t>
+      </w:r>
+      <w:proofErr w:type="gramEnd"/>
+      <w:r>
+        <w:t xml:space="preserve">=1, </w:t>
+      </w:r>
+      <w:r>
+        <w:rPr>
+          <w:rFonts w:ascii="Cambria Math" w:hAnsi="Cambria Math" w:cs="Cambria Math"/>
+        </w:rPr>
+        <w:t>𝑆</w:t>
+      </w:r>
+      <w:r>
+        <w:t>1=2S1 =2</w:t>
+      </w:r>
+      <w:r>
+        <w:cr/>
+      </w:r>
+      <w:r>
+        <w:rPr>
+          <w:b/>
+          <w:bCs/>
+        </w:rPr>
+        <w:t xml:space="preserve">La fórmula </w:t>
+      </w:r>
+      <w:r>
+        <w:rPr>
+          <w:b/>
+          <w:bCs/>
+        </w:rPr>
+        <w:cr/>
+      </w:r>
+      <w:r>
+        <w:rPr>
+          <w:rFonts w:ascii="Cambria Math" w:hAnsi="Cambria Math" w:cs="Cambria Math"/>
+        </w:rPr>
+        <w:t>𝑆𝑛</w:t>
+      </w:r>
+      <w:r>
+        <w:t>=2</w:t>
+      </w:r>
+      <w:r>
+        <w:rPr>
+          <w:rFonts w:ascii="Cambria Math" w:hAnsi="Cambria Math" w:cs="Cambria Math"/>
+        </w:rPr>
+        <w:t>𝑛</w:t>
+      </w:r>
+      <w:r>
+        <w:t>2Sn</w:t>
+      </w:r>
+      <w:r>
+        <w:rPr>
+          <w:b/>
+          <w:bCs/>
+        </w:rPr>
         <w:t xml:space="preserve"> </w:t>
       </w:r>
       <w:r>
-        <w:t>=1</w:t>
-      </w:r>
-      <w:r>
-        <w:t xml:space="preserve">  </w:t>
-      </w:r>
-      <w:r>
-        <w:t>n=1,</w:t>
-      </w:r>
-      <w:r>
+        <w:rPr>
+          <w:b/>
+          <w:bCs/>
+        </w:rPr>
         <w:t xml:space="preserve"> </w:t>
       </w:r>
+    </w:p>
+    <w:p>
+      <w:r>
+        <w:t xml:space="preserve">     </w:t>
+      </w:r>
+      <w:r>
+        <w:t>=2n2 da</w:t>
+      </w:r>
       <w:r>
         <w:rPr>
           <w:rFonts w:ascii="Cambria Math" w:hAnsi="Cambria Math" w:cs="Cambria Math"/>
@@ -1171,82 +1538,7 @@
         <w:t>𝑆</w:t>
       </w:r>
       <w:r>
-        <w:t>1=2S1 =2</w:t>
-      </w:r>
-      <w:r>
-        <w:cr/>
-      </w:r>
-      <w:r>
-        <w:rPr>
-          <w:b/>
-          <w:bCs/>
-        </w:rPr>
-        <w:t xml:space="preserve">La fórmula </w:t>
-      </w:r>
-      <w:r>
-        <w:rPr>
-          <w:b/>
-          <w:bCs/>
-        </w:rPr>
-        <w:cr/>
-      </w:r>
-      <w:r>
-        <w:rPr>
-          <w:rFonts w:ascii="Cambria Math" w:hAnsi="Cambria Math" w:cs="Cambria Math"/>
-        </w:rPr>
-        <w:t>𝑆𝑛</w:t>
-      </w:r>
-      <w:r>
-        <w:t>=2</w:t>
-      </w:r>
-      <w:r>
-        <w:rPr>
-          <w:rFonts w:ascii="Cambria Math" w:hAnsi="Cambria Math" w:cs="Cambria Math"/>
-        </w:rPr>
-        <w:t>𝑛</w:t>
-      </w:r>
-      <w:r>
-        <w:t>2Sn</w:t>
-      </w:r>
-      <w:r>
-        <w:rPr>
-          <w:b/>
-          <w:bCs/>
-        </w:rPr>
-        <w:t xml:space="preserve"> </w:t>
-      </w:r>
-      <w:r>
-        <w:rPr>
-          <w:b/>
-          <w:bCs/>
-        </w:rPr>
-        <w:t xml:space="preserve"> </w:t>
-      </w:r>
-    </w:p>
-    <w:p>
-      <w:r>
-        <w:t xml:space="preserve">     </w:t>
-      </w:r>
-      <w:r>
-        <w:t>=2n2</w:t>
-      </w:r>
-      <w:r>
-        <w:t xml:space="preserve"> </w:t>
-      </w:r>
-      <w:r>
-        <w:t>da</w:t>
-      </w:r>
-      <w:r>
-        <w:rPr>
-          <w:rFonts w:ascii="Cambria Math" w:hAnsi="Cambria Math" w:cs="Cambria Math"/>
-        </w:rPr>
-        <w:t>𝑆</w:t>
-      </w:r>
-      <w:r>
-        <w:t>1</w:t>
-      </w:r>
-      <w:r>
-        <w:t xml:space="preserve"> </w:t>
+        <w:t xml:space="preserve">1 </w:t>
       </w:r>
     </w:p>
     <w:p>
@@ -1257,14 +1549,13 @@
         </w:rPr>
         <w:t xml:space="preserve">      </w:t>
       </w:r>
-      <w:r>
-        <w:t>=</w:t>
-      </w:r>
-      <w:r>
-        <w:t xml:space="preserve">  </w:t>
-      </w:r>
-      <w:r>
-        <w:t xml:space="preserve">2×12=2S1​ </w:t>
+      <w:proofErr w:type="gramStart"/>
+      <w:r>
+        <w:t>=  2</w:t>
+      </w:r>
+      <w:proofErr w:type="gramEnd"/>
+      <w:r>
+        <w:t xml:space="preserve">×12=2S1​ </w:t>
       </w:r>
     </w:p>
     <w:p>
@@ -1272,13 +1563,7 @@
         <w:t xml:space="preserve">       </w:t>
       </w:r>
       <w:r>
-        <w:t>=2×12</w:t>
-      </w:r>
-      <w:r>
-        <w:t xml:space="preserve"> </w:t>
-      </w:r>
-      <w:r>
-        <w:t xml:space="preserve"> </w:t>
+        <w:t xml:space="preserve">=2×12  </w:t>
       </w:r>
     </w:p>
     <w:p>
@@ -1410,7 +1695,16 @@
         </w:rPr>
       </w:pPr>
       <w:r>
-        <w:t>=Sk​ +ak+1</w:t>
+        <w:lastRenderedPageBreak/>
+        <w:t>=</w:t>
+      </w:r>
+      <w:proofErr w:type="spellStart"/>
+      <w:r>
+        <w:t>Sk</w:t>
+      </w:r>
+      <w:proofErr w:type="spellEnd"/>
+      <w:r>
+        <w:t>​ +ak+1</w:t>
       </w:r>
       <w:r>
         <w:rPr>

</xml_diff>